<commit_message>
Profile Sayfası Metotlar Tamamlandı.
</commit_message>
<xml_diff>
--- a/Documents/BIM437 Project Report.docx
+++ b/Documents/BIM437 Project Report.docx
@@ -263,7 +263,10 @@
         </w:sectPr>
       </w:pPr>
       <w:r>
-        <w:t>May 2017</w:t>
+        <w:t>March</w:t>
+      </w:r>
+      <w:r>
+        <w:t xml:space="preserve"> 2017</w:t>
       </w:r>
     </w:p>
     <w:p>
@@ -377,8 +380,6 @@
       <w:r>
         <w:t>27</w:t>
       </w:r>
-      <w:bookmarkStart w:id="0" w:name="_GoBack"/>
-      <w:bookmarkEnd w:id="0"/>
       <w:r>
         <w:t>, 2017</w:t>
       </w:r>
@@ -544,14 +545,14 @@
           <w:lang w:eastAsia="tr-TR"/>
         </w:rPr>
       </w:pPr>
-      <w:bookmarkStart w:id="1" w:name="__RefHeading___Toc295828602"/>
+      <w:bookmarkStart w:id="0" w:name="__RefHeading___Toc295828602"/>
       <w:r>
         <w:rPr>
           <w:lang w:eastAsia="tr-TR"/>
         </w:rPr>
         <w:t>ABSTRACT</w:t>
       </w:r>
-      <w:bookmarkEnd w:id="1"/>
+      <w:bookmarkEnd w:id="0"/>
     </w:p>
     <w:p>
       <w:pPr>
@@ -700,16 +701,7 @@
         <w:t xml:space="preserve">, </w:t>
       </w:r>
       <w:r>
-        <w:rPr>
-          <w:color w:val="212121"/>
-        </w:rPr>
-        <w:t>S</w:t>
-      </w:r>
-      <w:r>
-        <w:rPr>
-          <w:color w:val="212121"/>
-        </w:rPr>
-        <w:t>ensitivity</w:t>
+        <w:t>Sensitivity</w:t>
       </w:r>
       <w:r>
         <w:t>, Web</w:t>
@@ -724,14 +716,14 @@
           <w:lang w:eastAsia="tr-TR"/>
         </w:rPr>
       </w:pPr>
-      <w:bookmarkStart w:id="2" w:name="__RefHeading___Toc295828603"/>
+      <w:bookmarkStart w:id="1" w:name="__RefHeading___Toc295828603"/>
       <w:r>
         <w:rPr>
           <w:lang w:eastAsia="tr-TR"/>
         </w:rPr>
         <w:t>ÖZET</w:t>
       </w:r>
-      <w:bookmarkEnd w:id="2"/>
+      <w:bookmarkEnd w:id="1"/>
     </w:p>
     <w:p>
       <w:pPr>
@@ -996,7 +988,7 @@
           <w:lang w:eastAsia="tr-TR"/>
         </w:rPr>
       </w:pPr>
-      <w:bookmarkStart w:id="3" w:name="__RefHeading___Toc295828605"/>
+      <w:bookmarkStart w:id="2" w:name="__RefHeading___Toc295828605"/>
       <w:r>
         <w:rPr>
           <w:caps w:val="0"/>
@@ -1004,7 +996,7 @@
         </w:rPr>
         <w:t>CONTENTS</w:t>
       </w:r>
-      <w:bookmarkEnd w:id="3"/>
+      <w:bookmarkEnd w:id="2"/>
     </w:p>
     <w:p>
       <w:pPr>
@@ -2684,6 +2676,8 @@
         </w:rPr>
         <w:fldChar w:fldCharType="end"/>
       </w:r>
+      <w:bookmarkStart w:id="3" w:name="_GoBack"/>
+      <w:bookmarkEnd w:id="3"/>
     </w:p>
     <w:p>
       <w:pPr>
@@ -5160,7 +5154,7 @@
           <v:stroke joinstyle="miter"/>
           <v:path gradientshapeok="t" o:connecttype="rect"/>
         </v:shapetype>
-        <v:shape id="Frame2" o:spid="_x0000_s2051" type="#_x0000_t202" style="position:absolute;margin-left:-344.4pt;margin-top:.05pt;width:1.15pt;height:1.65pt;z-index:251659264;visibility:visible;mso-wrap-style:none;mso-position-horizontal:right;mso-position-horizontal-relative:margin" o:gfxdata="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" stroked="f">
+        <v:shape id="Frame2" o:spid="_x0000_s2051" type="#_x0000_t202" style="position:absolute;margin-left:-394.45pt;margin-top:.05pt;width:1.15pt;height:1.65pt;z-index:251659264;visibility:visible;mso-wrap-style:none;mso-position-horizontal:right;mso-position-horizontal-relative:margin" o:gfxdata="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" stroked="f">
           <v:fill opacity="0"/>
           <v:textbox style="mso-fit-shape-to-text:t" inset="0,0,0,0">
             <w:txbxContent>
@@ -5227,7 +5221,7 @@
           <v:stroke joinstyle="miter"/>
           <v:path gradientshapeok="t" o:connecttype="rect"/>
         </v:shapetype>
-        <v:shape id="_x0000_s2050" type="#_x0000_t202" style="position:absolute;margin-left:-344.4pt;margin-top:.05pt;width:1.15pt;height:1.65pt;z-index:251661312;visibility:visible;mso-wrap-style:none;mso-position-horizontal:right;mso-position-horizontal-relative:margin" o:gfxdata="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" stroked="f">
+        <v:shape id="_x0000_s2050" type="#_x0000_t202" style="position:absolute;margin-left:-394.45pt;margin-top:.05pt;width:1.15pt;height:1.65pt;z-index:251661312;visibility:visible;mso-wrap-style:none;mso-position-horizontal:right;mso-position-horizontal-relative:margin" o:gfxdata="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" stroked="f">
           <v:fill opacity="0"/>
           <v:textbox style="mso-fit-shape-to-text:t" inset="0,0,0,0">
             <w:txbxContent>
@@ -5294,7 +5288,7 @@
           <v:stroke joinstyle="miter"/>
           <v:path gradientshapeok="t" o:connecttype="rect"/>
         </v:shapetype>
-        <v:shape id="Frame3" o:spid="_x0000_s2049" type="#_x0000_t202" style="position:absolute;margin-left:-344.4pt;margin-top:.05pt;width:1.15pt;height:1.65pt;z-index:251663360;visibility:visible;mso-wrap-style:none;mso-position-horizontal:right;mso-position-horizontal-relative:margin" o:gfxdata="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" stroked="f">
+        <v:shape id="Frame3" o:spid="_x0000_s2049" type="#_x0000_t202" style="position:absolute;margin-left:-394.45pt;margin-top:.05pt;width:1.15pt;height:1.65pt;z-index:251663360;visibility:visible;mso-wrap-style:none;mso-position-horizontal:right;mso-position-horizontal-relative:margin" o:gfxdata="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" stroked="f">
           <v:fill opacity="0"/>
           <v:textbox style="mso-fit-shape-to-text:t" inset="0,0,0,0">
             <w:txbxContent>
@@ -5325,7 +5319,7 @@
                     <w:rStyle w:val="SayfaNumaras"/>
                     <w:noProof/>
                   </w:rPr>
-                  <w:t>i</w:t>
+                  <w:t>vi</w:t>
                 </w:r>
                 <w:r>
                   <w:rPr>
@@ -6640,7 +6634,7 @@
     <w:lsdException w:name="Table Web 2" w:semiHidden="1" w:unhideWhenUsed="1"/>
     <w:lsdException w:name="Table Web 3" w:semiHidden="1" w:unhideWhenUsed="1"/>
     <w:lsdException w:name="Balloon Text" w:semiHidden="1" w:unhideWhenUsed="1"/>
-    <w:lsdException w:name="Table Grid" w:semiHidden="1" w:uiPriority="39" w:unhideWhenUsed="1"/>
+    <w:lsdException w:name="Table Grid" w:uiPriority="39"/>
     <w:lsdException w:name="Table Theme" w:semiHidden="1" w:unhideWhenUsed="1"/>
     <w:lsdException w:name="Placeholder Text" w:semiHidden="1"/>
     <w:lsdException w:name="No Spacing" w:uiPriority="1" w:qFormat="1"/>
@@ -8484,7 +8478,7 @@
 </file>
 
 <file path=customXml/itemProps1.xml><?xml version="1.0" encoding="utf-8"?>
-<ds:datastoreItem xmlns:ds="http://schemas.openxmlformats.org/officeDocument/2006/customXml" ds:itemID="{6944127A-4292-4039-A149-BA793C572533}">
+<ds:datastoreItem xmlns:ds="http://schemas.openxmlformats.org/officeDocument/2006/customXml" ds:itemID="{A30B674C-06EB-44ED-8FD8-E7E689740125}">
   <ds:schemaRefs>
     <ds:schemaRef ds:uri="http://schemas.openxmlformats.org/officeDocument/2006/bibliography"/>
   </ds:schemaRefs>

</xml_diff>